<commit_message>
Correlation Between Birth Rate and starting pay
</commit_message>
<xml_diff>
--- a/EE5087 Group Project.docx
+++ b/EE5087 Group Project.docx
@@ -297,23 +297,7 @@
           <w:sz w:val="30"/>
           <w:szCs w:val="30"/>
         </w:rPr>
-        <w:t xml:space="preserve">Tan </w:t>
-      </w:r>
-      <w:proofErr w:type="spellStart"/>
-      <w:r>
-        <w:rPr>
-          <w:sz w:val="30"/>
-          <w:szCs w:val="30"/>
-        </w:rPr>
-        <w:t>Keng</w:t>
-      </w:r>
-      <w:proofErr w:type="spellEnd"/>
-      <w:r>
-        <w:rPr>
-          <w:sz w:val="30"/>
-          <w:szCs w:val="30"/>
-        </w:rPr>
-        <w:t xml:space="preserve"> Kai Luke (U1921535H)</w:t>
+        <w:t>Tan Keng Kai Luke (U1921535H)</w:t>
       </w:r>
     </w:p>
     <w:p>
@@ -1079,8 +1063,129 @@
         <w:t>Data Analysis</w:t>
       </w:r>
     </w:p>
-    <w:p/>
-    <w:p/>
+    <w:p>
+      <w:pPr>
+        <w:keepNext/>
+      </w:pPr>
+      <w:r>
+        <w:drawing>
+          <wp:inline distT="0" distB="0" distL="0" distR="0" wp14:anchorId="49606802" wp14:editId="458D49A1">
+            <wp:extent cx="5731510" cy="2938780"/>
+            <wp:effectExtent l="0" t="0" r="2540" b="0"/>
+            <wp:docPr id="1" name="Picture 1" descr="Chart, line chart&#10;&#10;Description automatically generated"/>
+            <wp:cNvGraphicFramePr>
+              <a:graphicFrameLocks xmlns:a="http://schemas.openxmlformats.org/drawingml/2006/main" noChangeAspect="1"/>
+            </wp:cNvGraphicFramePr>
+            <a:graphic xmlns:a="http://schemas.openxmlformats.org/drawingml/2006/main">
+              <a:graphicData uri="http://schemas.openxmlformats.org/drawingml/2006/picture">
+                <pic:pic xmlns:pic="http://schemas.openxmlformats.org/drawingml/2006/picture">
+                  <pic:nvPicPr>
+                    <pic:cNvPr id="1" name="Picture 1" descr="Chart, line chart&#10;&#10;Description automatically generated"/>
+                    <pic:cNvPicPr/>
+                  </pic:nvPicPr>
+                  <pic:blipFill>
+                    <a:blip r:embed="rId10"/>
+                    <a:stretch>
+                      <a:fillRect/>
+                    </a:stretch>
+                  </pic:blipFill>
+                  <pic:spPr>
+                    <a:xfrm>
+                      <a:off x="0" y="0"/>
+                      <a:ext cx="5731510" cy="2938780"/>
+                    </a:xfrm>
+                    <a:prstGeom prst="rect">
+                      <a:avLst/>
+                    </a:prstGeom>
+                  </pic:spPr>
+                </pic:pic>
+              </a:graphicData>
+            </a:graphic>
+          </wp:inline>
+        </w:drawing>
+      </w:r>
+    </w:p>
+    <w:p>
+      <w:pPr>
+        <w:pStyle w:val="Caption"/>
+      </w:pPr>
+      <w:r>
+        <w:t xml:space="preserve">Figure </w:t>
+      </w:r>
+      <w:fldSimple w:instr=" SEQ Figure \* ARABIC ">
+        <w:r>
+          <w:rPr>
+            <w:noProof/>
+          </w:rPr>
+          <w:t>1</w:t>
+        </w:r>
+      </w:fldSimple>
+      <w:r>
+        <w:t>: Average Birth Rate from 2013 to 2021</w:t>
+      </w:r>
+    </w:p>
+    <w:p>
+      <w:pPr>
+        <w:keepNext/>
+      </w:pPr>
+      <w:r>
+        <w:lastRenderedPageBreak/>
+        <w:drawing>
+          <wp:inline distT="0" distB="0" distL="0" distR="0" wp14:anchorId="2CD32061" wp14:editId="0525F4CD">
+            <wp:extent cx="5731510" cy="2950210"/>
+            <wp:effectExtent l="0" t="0" r="2540" b="2540"/>
+            <wp:docPr id="3" name="Picture 3" descr="Chart, line chart&#10;&#10;Description automatically generated"/>
+            <wp:cNvGraphicFramePr>
+              <a:graphicFrameLocks xmlns:a="http://schemas.openxmlformats.org/drawingml/2006/main" noChangeAspect="1"/>
+            </wp:cNvGraphicFramePr>
+            <a:graphic xmlns:a="http://schemas.openxmlformats.org/drawingml/2006/main">
+              <a:graphicData uri="http://schemas.openxmlformats.org/drawingml/2006/picture">
+                <pic:pic xmlns:pic="http://schemas.openxmlformats.org/drawingml/2006/picture">
+                  <pic:nvPicPr>
+                    <pic:cNvPr id="3" name="Picture 3" descr="Chart, line chart&#10;&#10;Description automatically generated"/>
+                    <pic:cNvPicPr/>
+                  </pic:nvPicPr>
+                  <pic:blipFill>
+                    <a:blip r:embed="rId11"/>
+                    <a:stretch>
+                      <a:fillRect/>
+                    </a:stretch>
+                  </pic:blipFill>
+                  <pic:spPr>
+                    <a:xfrm>
+                      <a:off x="0" y="0"/>
+                      <a:ext cx="5731510" cy="2950210"/>
+                    </a:xfrm>
+                    <a:prstGeom prst="rect">
+                      <a:avLst/>
+                    </a:prstGeom>
+                  </pic:spPr>
+                </pic:pic>
+              </a:graphicData>
+            </a:graphic>
+          </wp:inline>
+        </w:drawing>
+      </w:r>
+    </w:p>
+    <w:p>
+      <w:pPr>
+        <w:pStyle w:val="Caption"/>
+      </w:pPr>
+      <w:r>
+        <w:t xml:space="preserve">Figure </w:t>
+      </w:r>
+      <w:fldSimple w:instr=" SEQ Figure \* ARABIC ">
+        <w:r>
+          <w:rPr>
+            <w:noProof/>
+          </w:rPr>
+          <w:t>2</w:t>
+        </w:r>
+      </w:fldSimple>
+      <w:r>
+        <w:t>: Basic Mean Salary from 2013 to 2021</w:t>
+      </w:r>
+    </w:p>
     <w:p>
       <w:pPr>
         <w:pStyle w:val="Heading1"/>
@@ -1196,8 +1301,8 @@
       <w:bookmarkEnd w:id="15"/>
     </w:p>
     <w:p/>
-    <w:bookmarkStart w:id="16" w:name="_Toc728123748" w:displacedByCustomXml="next"/>
-    <w:bookmarkStart w:id="17" w:name="_Toc127980384" w:displacedByCustomXml="next"/>
+    <w:bookmarkStart w:id="16" w:name="_Toc127980384" w:displacedByCustomXml="next"/>
+    <w:bookmarkStart w:id="17" w:name="_Toc728123748" w:displacedByCustomXml="next"/>
     <w:sdt>
       <w:sdtPr>
         <w:rPr>
@@ -1264,6 +1369,7 @@
     </w:sdt>
     <w:p>
       <w:r>
+        <w:lastRenderedPageBreak/>
         <w:t>TODO:</w:t>
       </w:r>
       <w:r>
@@ -1287,8 +1393,8 @@
       </w:r>
     </w:p>
     <w:sectPr>
-      <w:headerReference w:type="default" r:id="rId10"/>
-      <w:footerReference w:type="default" r:id="rId11"/>
+      <w:headerReference w:type="default" r:id="rId12"/>
+      <w:footerReference w:type="default" r:id="rId13"/>
       <w:pgSz w:w="11906" w:h="16838"/>
       <w:pgMar w:top="1440" w:right="1440" w:bottom="1440" w:left="1440" w:header="708" w:footer="708" w:gutter="0"/>
       <w:cols w:space="708"/>
@@ -2413,6 +2519,25 @@
       <w:contextualSpacing/>
     </w:pPr>
   </w:style>
+  <w:style w:type="paragraph" w:styleId="Caption">
+    <w:name w:val="caption"/>
+    <w:basedOn w:val="Normal"/>
+    <w:next w:val="Normal"/>
+    <w:uiPriority w:val="35"/>
+    <w:unhideWhenUsed/>
+    <w:qFormat/>
+    <w:rsid w:val="00326027"/>
+    <w:pPr>
+      <w:spacing w:after="200" w:line="240" w:lineRule="auto"/>
+    </w:pPr>
+    <w:rPr>
+      <w:i/>
+      <w:iCs/>
+      <w:color w:val="44546A" w:themeColor="text2"/>
+      <w:sz w:val="18"/>
+      <w:szCs w:val="18"/>
+    </w:rPr>
+  </w:style>
 </w:styles>
 </file>
 

</xml_diff>